<commit_message>
<> tgu 1.3 maneprog
</commit_message>
<xml_diff>
--- a/_Md/_Index/_TGUniversitet/II_kurs/++Основы_программирования_hr/3. Базовые алгоритмические структуры/_Контрольные мероприятия/решения/mail/Суворин_задание_1.docx
+++ b/_Md/_Index/_TGUniversitet/II_kurs/++Основы_программирования_hr/3. Базовые алгоритмические структуры/_Контрольные мероприятия/решения/mail/Суворин_задание_1.docx
@@ -314,7 +314,35 @@
         <w:rPr>
           <w:szCs w:val="28"/>
         </w:rPr>
-        <w:t xml:space="preserve">Построить алгоритм в виде блок-схемы, используя стандартные средства Microsoft Word, написать программу на языке С++. </w:t>
+        <w:t xml:space="preserve">Построить алгоритм в виде блок-схемы, используя стандартные средства Microsoft Word, написать </w:t>
+      </w:r>
+      <w:proofErr w:type="spellStart"/>
+      <w:r>
+        <w:rPr>
+          <w:szCs w:val="28"/>
+        </w:rPr>
+        <w:t>програм</w:t>
+      </w:r>
+      <w:proofErr w:type="spellEnd"/>
+      <w:r>
+        <w:rPr>
+          <w:szCs w:val="28"/>
+        </w:rPr>
+        <w:t xml:space="preserve"> </w:t>
+      </w:r>
+      <w:proofErr w:type="spellStart"/>
+      <w:r>
+        <w:rPr>
+          <w:szCs w:val="28"/>
+        </w:rPr>
+        <w:t>му</w:t>
+      </w:r>
+      <w:proofErr w:type="spellEnd"/>
+      <w:r>
+        <w:rPr>
+          <w:szCs w:val="28"/>
+        </w:rPr>
+        <w:t xml:space="preserve"> на языке С++. </w:t>
       </w:r>
     </w:p>
     <w:p>
@@ -471,26 +499,6 @@
         </w:rPr>
         <w:t>)</w:t>
       </w:r>
-    </w:p>
-    <w:p>
-      <w:pPr>
-        <w:widowControl w:val="0"/>
-        <w:shd w:val="clear" w:color="auto" w:fill="FFFFFF"/>
-        <w:tabs>
-          <w:tab w:val="left" w:pos="9360"/>
-        </w:tabs>
-        <w:autoSpaceDE w:val="0"/>
-        <w:autoSpaceDN w:val="0"/>
-        <w:adjustRightInd w:val="0"/>
-        <w:spacing w:line="360" w:lineRule="auto"/>
-        <w:ind w:firstLine="0"/>
-        <w:jc w:val="left"/>
-        <w:rPr>
-          <w:b/>
-          <w:szCs w:val="28"/>
-          <w:lang w:val="en-US"/>
-        </w:rPr>
-      </w:pPr>
     </w:p>
     <w:p>
       <w:pPr>
@@ -2290,7 +2298,6 @@
         <w:rPr>
           <w:lang w:val="en-US"/>
         </w:rPr>
-        <w:lastRenderedPageBreak/>
         <w:t>0</w:t>
       </w:r>
     </w:p>
@@ -2323,6 +2330,70 @@
       </w:r>
       <w:r>
         <w:t>верно</w:t>
+      </w:r>
+    </w:p>
+    <w:p>
+      <w:pPr>
+        <w:ind w:left="360" w:firstLine="0"/>
+      </w:pPr>
+    </w:p>
+    <w:p>
+      <w:pPr>
+        <w:pStyle w:val="a4"/>
+        <w:numPr>
+          <w:ilvl w:val="0"/>
+          <w:numId w:val="3"/>
+        </w:numPr>
+        <w:rPr>
+          <w:lang w:val="en-US"/>
+        </w:rPr>
+      </w:pPr>
+      <w:r>
+        <w:rPr>
+          <w:noProof/>
+          <w:lang w:val="en-US"/>
+        </w:rPr>
+        <w:drawing>
+          <wp:inline distT="0" distB="0" distL="0" distR="0" wp14:anchorId="5481C25A" wp14:editId="0E73CBD4">
+            <wp:extent cx="5940425" cy="3514725"/>
+            <wp:effectExtent l="0" t="0" r="3175" b="9525"/>
+            <wp:docPr id="4" name="Рисунок 4"/>
+            <wp:cNvGraphicFramePr>
+              <a:graphicFrameLocks xmlns:a="http://schemas.openxmlformats.org/drawingml/2006/main" noChangeAspect="1"/>
+            </wp:cNvGraphicFramePr>
+            <a:graphic xmlns:a="http://schemas.openxmlformats.org/drawingml/2006/main">
+              <a:graphicData uri="http://schemas.openxmlformats.org/drawingml/2006/picture">
+                <pic:pic xmlns:pic="http://schemas.openxmlformats.org/drawingml/2006/picture">
+                  <pic:nvPicPr>
+                    <pic:cNvPr id="4" name="Рисунок 4"/>
+                    <pic:cNvPicPr/>
+                  </pic:nvPicPr>
+                  <pic:blipFill>
+                    <a:blip r:embed="rId5">
+                      <a:extLst>
+                        <a:ext uri="{28A0092B-C50C-407E-A947-70E740481C1C}">
+                          <a14:useLocalDpi xmlns:a14="http://schemas.microsoft.com/office/drawing/2010/main" val="0"/>
+                        </a:ext>
+                      </a:extLst>
+                    </a:blip>
+                    <a:stretch>
+                      <a:fillRect/>
+                    </a:stretch>
+                  </pic:blipFill>
+                  <pic:spPr>
+                    <a:xfrm>
+                      <a:off x="0" y="0"/>
+                      <a:ext cx="5940425" cy="3514725"/>
+                    </a:xfrm>
+                    <a:prstGeom prst="rect">
+                      <a:avLst/>
+                    </a:prstGeom>
+                  </pic:spPr>
+                </pic:pic>
+              </a:graphicData>
+            </a:graphic>
+          </wp:inline>
+        </w:drawing>
       </w:r>
     </w:p>
     <w:p>
@@ -2780,6 +2851,7 @@
         <w:rPr>
           <w:lang w:val="en-US"/>
         </w:rPr>
+        <w:lastRenderedPageBreak/>
         <w:t xml:space="preserve">    </w:t>
       </w:r>
       <w:proofErr w:type="spellStart"/>
@@ -3101,7 +3173,6 @@
         <w:rPr>
           <w:szCs w:val="28"/>
         </w:rPr>
-        <w:lastRenderedPageBreak/>
         <w:t>Тип вычислительного процесса данной задачи</w:t>
       </w:r>
       <w:r>
@@ -3197,10 +3268,10 @@
             <v:path o:extrusionok="f" gradientshapeok="t" o:connecttype="rect"/>
             <o:lock v:ext="edit" aspectratio="t"/>
           </v:shapetype>
-          <v:shape id="_x0000_i1032" type="#_x0000_t75" style="width:387pt;height:333.75pt" o:ole="">
-            <v:imagedata r:id="rId5" o:title=""/>
+          <v:shape id="_x0000_i1032" type="#_x0000_t75" style="width:387.05pt;height:334.1pt" o:ole="">
+            <v:imagedata r:id="rId6" o:title=""/>
           </v:shape>
-          <o:OLEObject Type="Embed" ProgID="Visio.Drawing.15" ShapeID="_x0000_i1032" DrawAspect="Content" ObjectID="_1701366607" r:id="rId6"/>
+          <o:OLEObject Type="Embed" ProgID="Visio.Drawing.15" ShapeID="_x0000_i1032" DrawAspect="Content" ObjectID="_1701375245" r:id="rId7"/>
         </w:object>
       </w:r>
     </w:p>
@@ -3208,6 +3279,76 @@
       <w:pPr>
         <w:ind w:left="360" w:firstLine="0"/>
       </w:pPr>
+    </w:p>
+    <w:p>
+      <w:pPr>
+        <w:ind w:left="360" w:firstLine="0"/>
+      </w:pPr>
+    </w:p>
+    <w:p>
+      <w:pPr>
+        <w:ind w:left="360" w:firstLine="0"/>
+      </w:pPr>
+    </w:p>
+    <w:p>
+      <w:pPr>
+        <w:pStyle w:val="a4"/>
+        <w:numPr>
+          <w:ilvl w:val="0"/>
+          <w:numId w:val="5"/>
+        </w:numPr>
+        <w:rPr>
+          <w:lang w:val="en-US"/>
+        </w:rPr>
+      </w:pPr>
+      <w:r>
+        <w:rPr>
+          <w:noProof/>
+          <w:lang w:val="en-US"/>
+        </w:rPr>
+        <w:lastRenderedPageBreak/>
+        <w:drawing>
+          <wp:inline distT="0" distB="0" distL="0" distR="0" wp14:anchorId="42E28AE6" wp14:editId="0AB992C0">
+            <wp:extent cx="5940425" cy="2759710"/>
+            <wp:effectExtent l="0" t="0" r="3175" b="2540"/>
+            <wp:docPr id="3" name="Рисунок 3"/>
+            <wp:cNvGraphicFramePr>
+              <a:graphicFrameLocks xmlns:a="http://schemas.openxmlformats.org/drawingml/2006/main" noChangeAspect="1"/>
+            </wp:cNvGraphicFramePr>
+            <a:graphic xmlns:a="http://schemas.openxmlformats.org/drawingml/2006/main">
+              <a:graphicData uri="http://schemas.openxmlformats.org/drawingml/2006/picture">
+                <pic:pic xmlns:pic="http://schemas.openxmlformats.org/drawingml/2006/picture">
+                  <pic:nvPicPr>
+                    <pic:cNvPr id="3" name="Рисунок 3"/>
+                    <pic:cNvPicPr/>
+                  </pic:nvPicPr>
+                  <pic:blipFill>
+                    <a:blip r:embed="rId8">
+                      <a:extLst>
+                        <a:ext uri="{28A0092B-C50C-407E-A947-70E740481C1C}">
+                          <a14:useLocalDpi xmlns:a14="http://schemas.microsoft.com/office/drawing/2010/main" val="0"/>
+                        </a:ext>
+                      </a:extLst>
+                    </a:blip>
+                    <a:stretch>
+                      <a:fillRect/>
+                    </a:stretch>
+                  </pic:blipFill>
+                  <pic:spPr>
+                    <a:xfrm>
+                      <a:off x="0" y="0"/>
+                      <a:ext cx="5940425" cy="2759710"/>
+                    </a:xfrm>
+                    <a:prstGeom prst="rect">
+                      <a:avLst/>
+                    </a:prstGeom>
+                  </pic:spPr>
+                </pic:pic>
+              </a:graphicData>
+            </a:graphic>
+          </wp:inline>
+        </w:drawing>
+      </w:r>
     </w:p>
     <w:p>
       <w:pPr>
@@ -3896,7 +4037,746 @@
         <w:rPr>
           <w:lang w:val="en-US"/>
         </w:rPr>
-        <w:t xml:space="preserve">    /*   </w:t>
+        <w:t xml:space="preserve">    </w:t>
+      </w:r>
+      <w:proofErr w:type="spellStart"/>
+      <w:r>
+        <w:rPr>
+          <w:lang w:val="en-US"/>
+        </w:rPr>
+        <w:t>cout</w:t>
+      </w:r>
+      <w:proofErr w:type="spellEnd"/>
+      <w:r>
+        <w:rPr>
+          <w:lang w:val="en-US"/>
+        </w:rPr>
+        <w:t xml:space="preserve"> &lt;&lt; "Enter a&gt;=0 (double type)" &lt;&lt; </w:t>
+      </w:r>
+      <w:proofErr w:type="spellStart"/>
+      <w:r>
+        <w:rPr>
+          <w:lang w:val="en-US"/>
+        </w:rPr>
+        <w:t>endl</w:t>
+      </w:r>
+      <w:proofErr w:type="spellEnd"/>
+      <w:r>
+        <w:rPr>
+          <w:lang w:val="en-US"/>
+        </w:rPr>
+        <w:t>;</w:t>
+      </w:r>
+    </w:p>
+    <w:p>
+      <w:pPr>
+        <w:ind w:left="360" w:firstLine="0"/>
+        <w:rPr>
+          <w:lang w:val="en-US"/>
+        </w:rPr>
+      </w:pPr>
+      <w:r>
+        <w:rPr>
+          <w:lang w:val="en-US"/>
+        </w:rPr>
+        <w:t xml:space="preserve">    </w:t>
+      </w:r>
+      <w:proofErr w:type="spellStart"/>
+      <w:r>
+        <w:rPr>
+          <w:lang w:val="en-US"/>
+        </w:rPr>
+        <w:t>cin</w:t>
+      </w:r>
+      <w:proofErr w:type="spellEnd"/>
+      <w:r>
+        <w:rPr>
+          <w:lang w:val="en-US"/>
+        </w:rPr>
+        <w:t xml:space="preserve"> &gt;&gt; a;</w:t>
+      </w:r>
+    </w:p>
+    <w:p>
+      <w:pPr>
+        <w:ind w:left="360" w:firstLine="0"/>
+        <w:rPr>
+          <w:lang w:val="en-US"/>
+        </w:rPr>
+      </w:pPr>
+      <w:r>
+        <w:rPr>
+          <w:lang w:val="en-US"/>
+        </w:rPr>
+        <w:lastRenderedPageBreak/>
+        <w:t xml:space="preserve">    </w:t>
+      </w:r>
+      <w:proofErr w:type="spellStart"/>
+      <w:r>
+        <w:rPr>
+          <w:lang w:val="en-US"/>
+        </w:rPr>
+        <w:t>cout</w:t>
+      </w:r>
+      <w:proofErr w:type="spellEnd"/>
+      <w:r>
+        <w:rPr>
+          <w:lang w:val="en-US"/>
+        </w:rPr>
+        <w:t xml:space="preserve"> &lt;&lt; "Enter b&gt;a&gt;=0 (double type)" &lt;&lt; </w:t>
+      </w:r>
+      <w:proofErr w:type="spellStart"/>
+      <w:r>
+        <w:rPr>
+          <w:lang w:val="en-US"/>
+        </w:rPr>
+        <w:t>endl</w:t>
+      </w:r>
+      <w:proofErr w:type="spellEnd"/>
+      <w:r>
+        <w:rPr>
+          <w:lang w:val="en-US"/>
+        </w:rPr>
+        <w:t>;</w:t>
+      </w:r>
+    </w:p>
+    <w:p>
+      <w:pPr>
+        <w:ind w:left="360" w:firstLine="0"/>
+        <w:rPr>
+          <w:lang w:val="en-US"/>
+        </w:rPr>
+      </w:pPr>
+      <w:r>
+        <w:rPr>
+          <w:lang w:val="en-US"/>
+        </w:rPr>
+        <w:t xml:space="preserve">    </w:t>
+      </w:r>
+      <w:proofErr w:type="spellStart"/>
+      <w:r>
+        <w:rPr>
+          <w:lang w:val="en-US"/>
+        </w:rPr>
+        <w:t>cin</w:t>
+      </w:r>
+      <w:proofErr w:type="spellEnd"/>
+      <w:r>
+        <w:rPr>
+          <w:lang w:val="en-US"/>
+        </w:rPr>
+        <w:t xml:space="preserve"> &gt;&gt; b;</w:t>
+      </w:r>
+    </w:p>
+    <w:p>
+      <w:pPr>
+        <w:ind w:left="360" w:firstLine="0"/>
+        <w:rPr>
+          <w:lang w:val="en-US"/>
+        </w:rPr>
+      </w:pPr>
+      <w:r>
+        <w:rPr>
+          <w:lang w:val="en-US"/>
+        </w:rPr>
+        <w:t xml:space="preserve">    </w:t>
+      </w:r>
+      <w:proofErr w:type="spellStart"/>
+      <w:r>
+        <w:rPr>
+          <w:lang w:val="en-US"/>
+        </w:rPr>
+        <w:t>cout</w:t>
+      </w:r>
+      <w:proofErr w:type="spellEnd"/>
+      <w:r>
+        <w:rPr>
+          <w:lang w:val="en-US"/>
+        </w:rPr>
+        <w:t xml:space="preserve"> &lt;&lt; "Enter n&gt;=2 (int type)" &lt;&lt; </w:t>
+      </w:r>
+      <w:proofErr w:type="spellStart"/>
+      <w:r>
+        <w:rPr>
+          <w:lang w:val="en-US"/>
+        </w:rPr>
+        <w:t>endl</w:t>
+      </w:r>
+      <w:proofErr w:type="spellEnd"/>
+      <w:r>
+        <w:rPr>
+          <w:lang w:val="en-US"/>
+        </w:rPr>
+        <w:t>;</w:t>
+      </w:r>
+    </w:p>
+    <w:p>
+      <w:pPr>
+        <w:ind w:left="360" w:firstLine="0"/>
+        <w:rPr>
+          <w:lang w:val="en-US"/>
+        </w:rPr>
+      </w:pPr>
+      <w:r>
+        <w:rPr>
+          <w:lang w:val="en-US"/>
+        </w:rPr>
+        <w:t xml:space="preserve">    </w:t>
+      </w:r>
+      <w:proofErr w:type="spellStart"/>
+      <w:r>
+        <w:rPr>
+          <w:lang w:val="en-US"/>
+        </w:rPr>
+        <w:t>cin</w:t>
+      </w:r>
+      <w:proofErr w:type="spellEnd"/>
+      <w:r>
+        <w:rPr>
+          <w:lang w:val="en-US"/>
+        </w:rPr>
+        <w:t xml:space="preserve"> &gt;&gt; n;</w:t>
+      </w:r>
+    </w:p>
+    <w:p>
+      <w:pPr>
+        <w:ind w:left="360" w:firstLine="0"/>
+        <w:rPr>
+          <w:lang w:val="en-US"/>
+        </w:rPr>
+      </w:pPr>
+    </w:p>
+    <w:p>
+      <w:pPr>
+        <w:ind w:left="360" w:firstLine="0"/>
+        <w:rPr>
+          <w:lang w:val="en-US"/>
+        </w:rPr>
+      </w:pPr>
+      <w:r>
+        <w:rPr>
+          <w:lang w:val="en-US"/>
+        </w:rPr>
+        <w:t xml:space="preserve">    double range = b - a;</w:t>
+      </w:r>
+    </w:p>
+    <w:p>
+      <w:pPr>
+        <w:ind w:left="360" w:firstLine="0"/>
+        <w:rPr>
+          <w:lang w:val="en-US"/>
+        </w:rPr>
+      </w:pPr>
+      <w:r>
+        <w:rPr>
+          <w:lang w:val="en-US"/>
+        </w:rPr>
+        <w:t xml:space="preserve">    </w:t>
+      </w:r>
+      <w:proofErr w:type="spellStart"/>
+      <w:r>
+        <w:rPr>
+          <w:lang w:val="en-US"/>
+        </w:rPr>
+        <w:t>cout</w:t>
+      </w:r>
+      <w:proofErr w:type="spellEnd"/>
+      <w:r>
+        <w:rPr>
+          <w:lang w:val="en-US"/>
+        </w:rPr>
+        <w:t xml:space="preserve"> &lt;&lt; "range = " &lt;&lt; range &lt;&lt; </w:t>
+      </w:r>
+      <w:proofErr w:type="spellStart"/>
+      <w:r>
+        <w:rPr>
+          <w:lang w:val="en-US"/>
+        </w:rPr>
+        <w:t>endl</w:t>
+      </w:r>
+      <w:proofErr w:type="spellEnd"/>
+      <w:r>
+        <w:rPr>
+          <w:lang w:val="en-US"/>
+        </w:rPr>
+        <w:t>;</w:t>
+      </w:r>
+    </w:p>
+    <w:p>
+      <w:pPr>
+        <w:ind w:left="360" w:firstLine="0"/>
+        <w:rPr>
+          <w:lang w:val="en-US"/>
+        </w:rPr>
+      </w:pPr>
+      <w:r>
+        <w:rPr>
+          <w:lang w:val="en-US"/>
+        </w:rPr>
+        <w:t xml:space="preserve">    double step = range / (n - 1);</w:t>
+      </w:r>
+    </w:p>
+    <w:p>
+      <w:pPr>
+        <w:ind w:left="360" w:firstLine="0"/>
+        <w:rPr>
+          <w:lang w:val="en-US"/>
+        </w:rPr>
+      </w:pPr>
+      <w:r>
+        <w:rPr>
+          <w:lang w:val="en-US"/>
+        </w:rPr>
+        <w:t xml:space="preserve">    </w:t>
+      </w:r>
+      <w:proofErr w:type="spellStart"/>
+      <w:r>
+        <w:rPr>
+          <w:lang w:val="en-US"/>
+        </w:rPr>
+        <w:t>cout</w:t>
+      </w:r>
+      <w:proofErr w:type="spellEnd"/>
+      <w:r>
+        <w:rPr>
+          <w:lang w:val="en-US"/>
+        </w:rPr>
+        <w:t xml:space="preserve"> &lt;&lt; "step = " &lt;&lt; step &lt;&lt; </w:t>
+      </w:r>
+      <w:proofErr w:type="spellStart"/>
+      <w:r>
+        <w:rPr>
+          <w:lang w:val="en-US"/>
+        </w:rPr>
+        <w:t>endl</w:t>
+      </w:r>
+      <w:proofErr w:type="spellEnd"/>
+      <w:r>
+        <w:rPr>
+          <w:lang w:val="en-US"/>
+        </w:rPr>
+        <w:t>;</w:t>
+      </w:r>
+    </w:p>
+    <w:p>
+      <w:pPr>
+        <w:ind w:left="360" w:firstLine="0"/>
+        <w:rPr>
+          <w:lang w:val="en-US"/>
+        </w:rPr>
+      </w:pPr>
+      <w:r>
+        <w:rPr>
+          <w:lang w:val="en-US"/>
+        </w:rPr>
+        <w:t xml:space="preserve">    double sum = 0;</w:t>
+      </w:r>
+    </w:p>
+    <w:p>
+      <w:pPr>
+        <w:ind w:left="360" w:firstLine="0"/>
+        <w:rPr>
+          <w:lang w:val="en-US"/>
+        </w:rPr>
+      </w:pPr>
+    </w:p>
+    <w:p>
+      <w:pPr>
+        <w:ind w:left="360" w:firstLine="0"/>
+        <w:rPr>
+          <w:lang w:val="en-US"/>
+        </w:rPr>
+      </w:pPr>
+      <w:r>
+        <w:rPr>
+          <w:lang w:val="en-US"/>
+        </w:rPr>
+        <w:t xml:space="preserve">    for (</w:t>
+      </w:r>
+      <w:proofErr w:type="spellStart"/>
+      <w:r>
+        <w:rPr>
+          <w:lang w:val="en-US"/>
+        </w:rPr>
+        <w:t>size_t</w:t>
+      </w:r>
+      <w:proofErr w:type="spellEnd"/>
+      <w:r>
+        <w:rPr>
+          <w:lang w:val="en-US"/>
+        </w:rPr>
+        <w:t xml:space="preserve"> </w:t>
+      </w:r>
+      <w:proofErr w:type="spellStart"/>
+      <w:r>
+        <w:rPr>
+          <w:lang w:val="en-US"/>
+        </w:rPr>
+        <w:t>i</w:t>
+      </w:r>
+      <w:proofErr w:type="spellEnd"/>
+      <w:r>
+        <w:rPr>
+          <w:lang w:val="en-US"/>
+        </w:rPr>
+        <w:t xml:space="preserve"> = 0; </w:t>
+      </w:r>
+      <w:proofErr w:type="spellStart"/>
+      <w:r>
+        <w:rPr>
+          <w:lang w:val="en-US"/>
+        </w:rPr>
+        <w:t>i</w:t>
+      </w:r>
+      <w:proofErr w:type="spellEnd"/>
+      <w:r>
+        <w:rPr>
+          <w:lang w:val="en-US"/>
+        </w:rPr>
+        <w:t xml:space="preserve"> &lt; n; </w:t>
+      </w:r>
+      <w:proofErr w:type="spellStart"/>
+      <w:r>
+        <w:rPr>
+          <w:lang w:val="en-US"/>
+        </w:rPr>
+        <w:t>i</w:t>
+      </w:r>
+      <w:proofErr w:type="spellEnd"/>
+      <w:r>
+        <w:rPr>
+          <w:lang w:val="en-US"/>
+        </w:rPr>
+        <w:t>++)</w:t>
+      </w:r>
+    </w:p>
+    <w:p>
+      <w:pPr>
+        <w:ind w:left="360" w:firstLine="0"/>
+        <w:rPr>
+          <w:lang w:val="en-US"/>
+        </w:rPr>
+      </w:pPr>
+      <w:r>
+        <w:rPr>
+          <w:lang w:val="en-US"/>
+        </w:rPr>
+        <w:t xml:space="preserve">    {</w:t>
+      </w:r>
+    </w:p>
+    <w:p>
+      <w:pPr>
+        <w:ind w:left="360" w:firstLine="0"/>
+        <w:rPr>
+          <w:lang w:val="en-US"/>
+        </w:rPr>
+      </w:pPr>
+      <w:r>
+        <w:rPr>
+          <w:lang w:val="en-US"/>
+        </w:rPr>
+        <w:t xml:space="preserve">        </w:t>
+      </w:r>
+      <w:proofErr w:type="spellStart"/>
+      <w:r>
+        <w:rPr>
+          <w:lang w:val="en-US"/>
+        </w:rPr>
+        <w:t>cout</w:t>
+      </w:r>
+      <w:proofErr w:type="spellEnd"/>
+      <w:r>
+        <w:rPr>
+          <w:lang w:val="en-US"/>
+        </w:rPr>
+        <w:t xml:space="preserve"> &lt;&lt; " </w:t>
+      </w:r>
+      <w:proofErr w:type="spellStart"/>
+      <w:r>
+        <w:rPr>
+          <w:lang w:val="en-US"/>
+        </w:rPr>
+        <w:t>i</w:t>
+      </w:r>
+      <w:proofErr w:type="spellEnd"/>
+      <w:r>
+        <w:rPr>
+          <w:lang w:val="en-US"/>
+        </w:rPr>
+        <w:t xml:space="preserve"> = " &lt;&lt; </w:t>
+      </w:r>
+      <w:proofErr w:type="spellStart"/>
+      <w:r>
+        <w:rPr>
+          <w:lang w:val="en-US"/>
+        </w:rPr>
+        <w:t>i</w:t>
+      </w:r>
+      <w:proofErr w:type="spellEnd"/>
+      <w:r>
+        <w:rPr>
+          <w:lang w:val="en-US"/>
+        </w:rPr>
+        <w:t>;</w:t>
+      </w:r>
+    </w:p>
+    <w:p>
+      <w:pPr>
+        <w:ind w:left="360" w:firstLine="0"/>
+        <w:rPr>
+          <w:lang w:val="en-US"/>
+        </w:rPr>
+      </w:pPr>
+      <w:r>
+        <w:rPr>
+          <w:lang w:val="en-US"/>
+        </w:rPr>
+        <w:t xml:space="preserve">        double </w:t>
+      </w:r>
+      <w:proofErr w:type="spellStart"/>
+      <w:r>
+        <w:rPr>
+          <w:lang w:val="en-US"/>
+        </w:rPr>
+        <w:t>ar</w:t>
+      </w:r>
+      <w:proofErr w:type="spellEnd"/>
+      <w:r>
+        <w:rPr>
+          <w:lang w:val="en-US"/>
+        </w:rPr>
+        <w:t xml:space="preserve"> = a + step * </w:t>
+      </w:r>
+      <w:proofErr w:type="spellStart"/>
+      <w:r>
+        <w:rPr>
+          <w:lang w:val="en-US"/>
+        </w:rPr>
+        <w:t>i</w:t>
+      </w:r>
+      <w:proofErr w:type="spellEnd"/>
+      <w:r>
+        <w:rPr>
+          <w:lang w:val="en-US"/>
+        </w:rPr>
+        <w:t>;</w:t>
+      </w:r>
+    </w:p>
+    <w:p>
+      <w:pPr>
+        <w:ind w:left="360" w:firstLine="0"/>
+        <w:rPr>
+          <w:lang w:val="en-US"/>
+        </w:rPr>
+      </w:pPr>
+      <w:r>
+        <w:rPr>
+          <w:lang w:val="en-US"/>
+        </w:rPr>
+        <w:t xml:space="preserve">        </w:t>
+      </w:r>
+      <w:proofErr w:type="spellStart"/>
+      <w:r>
+        <w:rPr>
+          <w:lang w:val="en-US"/>
+        </w:rPr>
+        <w:t>cout</w:t>
+      </w:r>
+      <w:proofErr w:type="spellEnd"/>
+      <w:r>
+        <w:rPr>
+          <w:lang w:val="en-US"/>
+        </w:rPr>
+        <w:t xml:space="preserve"> &lt;&lt; " </w:t>
+      </w:r>
+      <w:proofErr w:type="spellStart"/>
+      <w:r>
+        <w:rPr>
+          <w:lang w:val="en-US"/>
+        </w:rPr>
+        <w:t>ar</w:t>
+      </w:r>
+      <w:proofErr w:type="spellEnd"/>
+      <w:r>
+        <w:rPr>
+          <w:lang w:val="en-US"/>
+        </w:rPr>
+        <w:t xml:space="preserve"> = " &lt;&lt; </w:t>
+      </w:r>
+      <w:proofErr w:type="spellStart"/>
+      <w:r>
+        <w:rPr>
+          <w:lang w:val="en-US"/>
+        </w:rPr>
+        <w:t>ar</w:t>
+      </w:r>
+      <w:proofErr w:type="spellEnd"/>
+      <w:r>
+        <w:rPr>
+          <w:lang w:val="en-US"/>
+        </w:rPr>
+        <w:t>;</w:t>
+      </w:r>
+    </w:p>
+    <w:p>
+      <w:pPr>
+        <w:ind w:left="360" w:firstLine="0"/>
+        <w:rPr>
+          <w:lang w:val="en-US"/>
+        </w:rPr>
+      </w:pPr>
+      <w:r>
+        <w:rPr>
+          <w:lang w:val="en-US"/>
+        </w:rPr>
+        <w:t xml:space="preserve">        double </w:t>
+      </w:r>
+      <w:proofErr w:type="spellStart"/>
+      <w:r>
+        <w:rPr>
+          <w:lang w:val="en-US"/>
+        </w:rPr>
+        <w:t>val</w:t>
+      </w:r>
+      <w:proofErr w:type="spellEnd"/>
+      <w:r>
+        <w:rPr>
+          <w:lang w:val="en-US"/>
+        </w:rPr>
+        <w:t xml:space="preserve"> = </w:t>
+      </w:r>
+      <w:proofErr w:type="spellStart"/>
+      <w:proofErr w:type="gramStart"/>
+      <w:r>
+        <w:rPr>
+          <w:lang w:val="en-US"/>
+        </w:rPr>
+        <w:t>fn</w:t>
+      </w:r>
+      <w:proofErr w:type="spellEnd"/>
+      <w:r>
+        <w:rPr>
+          <w:lang w:val="en-US"/>
+        </w:rPr>
+        <w:t>(</w:t>
+      </w:r>
+      <w:proofErr w:type="gramEnd"/>
+      <w:r>
+        <w:rPr>
+          <w:lang w:val="en-US"/>
+        </w:rPr>
+        <w:t xml:space="preserve">a + step * </w:t>
+      </w:r>
+      <w:proofErr w:type="spellStart"/>
+      <w:r>
+        <w:rPr>
+          <w:lang w:val="en-US"/>
+        </w:rPr>
+        <w:t>i</w:t>
+      </w:r>
+      <w:proofErr w:type="spellEnd"/>
+      <w:r>
+        <w:rPr>
+          <w:lang w:val="en-US"/>
+        </w:rPr>
+        <w:t>);</w:t>
+      </w:r>
+    </w:p>
+    <w:p>
+      <w:pPr>
+        <w:ind w:left="360" w:firstLine="0"/>
+        <w:rPr>
+          <w:lang w:val="en-US"/>
+        </w:rPr>
+      </w:pPr>
+      <w:r>
+        <w:rPr>
+          <w:lang w:val="en-US"/>
+        </w:rPr>
+        <w:t xml:space="preserve">        </w:t>
+      </w:r>
+      <w:proofErr w:type="spellStart"/>
+      <w:r>
+        <w:rPr>
+          <w:lang w:val="en-US"/>
+        </w:rPr>
+        <w:t>cout</w:t>
+      </w:r>
+      <w:proofErr w:type="spellEnd"/>
+      <w:r>
+        <w:rPr>
+          <w:lang w:val="en-US"/>
+        </w:rPr>
+        <w:t xml:space="preserve"> &lt;&lt; " </w:t>
+      </w:r>
+      <w:proofErr w:type="spellStart"/>
+      <w:r>
+        <w:rPr>
+          <w:lang w:val="en-US"/>
+        </w:rPr>
+        <w:t>val</w:t>
+      </w:r>
+      <w:proofErr w:type="spellEnd"/>
+      <w:r>
+        <w:rPr>
+          <w:lang w:val="en-US"/>
+        </w:rPr>
+        <w:t xml:space="preserve"> = " &lt;&lt; </w:t>
+      </w:r>
+      <w:proofErr w:type="spellStart"/>
+      <w:r>
+        <w:rPr>
+          <w:lang w:val="en-US"/>
+        </w:rPr>
+        <w:t>val</w:t>
+      </w:r>
+      <w:proofErr w:type="spellEnd"/>
+      <w:r>
+        <w:rPr>
+          <w:lang w:val="en-US"/>
+        </w:rPr>
+        <w:t>;</w:t>
+      </w:r>
+    </w:p>
+    <w:p>
+      <w:pPr>
+        <w:ind w:left="360" w:firstLine="0"/>
+        <w:rPr>
+          <w:lang w:val="en-US"/>
+        </w:rPr>
+      </w:pPr>
+      <w:r>
+        <w:rPr>
+          <w:lang w:val="en-US"/>
+        </w:rPr>
+        <w:t xml:space="preserve">        double </w:t>
+      </w:r>
+      <w:proofErr w:type="spellStart"/>
+      <w:r>
+        <w:rPr>
+          <w:lang w:val="en-US"/>
+        </w:rPr>
+        <w:t>intpart</w:t>
+      </w:r>
+      <w:proofErr w:type="spellEnd"/>
+      <w:r>
+        <w:rPr>
+          <w:lang w:val="en-US"/>
+        </w:rPr>
+        <w:t>;</w:t>
+      </w:r>
+    </w:p>
+    <w:p>
+      <w:pPr>
+        <w:ind w:left="360" w:firstLine="0"/>
+        <w:rPr>
+          <w:lang w:val="en-US"/>
+        </w:rPr>
+      </w:pPr>
+      <w:r>
+        <w:rPr>
+          <w:lang w:val="en-US"/>
+        </w:rPr>
+        <w:t xml:space="preserve">        double </w:t>
       </w:r>
       <w:proofErr w:type="spellStart"/>
       <w:r>
@@ -3940,7 +4820,7 @@
         <w:rPr>
           <w:lang w:val="en-US"/>
         </w:rPr>
-        <w:t xml:space="preserve"> , &amp;</w:t>
+        <w:t>, &amp;</w:t>
       </w:r>
       <w:proofErr w:type="spellStart"/>
       <w:r>
@@ -3954,8 +4834,248 @@
         <w:rPr>
           <w:lang w:val="en-US"/>
         </w:rPr>
-        <w:t>); */</w:t>
-      </w:r>
+        <w:t>);</w:t>
+      </w:r>
+    </w:p>
+    <w:p>
+      <w:pPr>
+        <w:ind w:left="360" w:firstLine="0"/>
+        <w:rPr>
+          <w:lang w:val="en-US"/>
+        </w:rPr>
+      </w:pPr>
+      <w:r>
+        <w:rPr>
+          <w:lang w:val="en-US"/>
+        </w:rPr>
+        <w:t xml:space="preserve">        </w:t>
+      </w:r>
+      <w:proofErr w:type="spellStart"/>
+      <w:r>
+        <w:rPr>
+          <w:lang w:val="en-US"/>
+        </w:rPr>
+        <w:t>cout</w:t>
+      </w:r>
+      <w:proofErr w:type="spellEnd"/>
+      <w:r>
+        <w:rPr>
+          <w:lang w:val="en-US"/>
+        </w:rPr>
+        <w:t xml:space="preserve"> &lt;&lt; " </w:t>
+      </w:r>
+      <w:proofErr w:type="spellStart"/>
+      <w:r>
+        <w:rPr>
+          <w:lang w:val="en-US"/>
+        </w:rPr>
+        <w:t>fractpart</w:t>
+      </w:r>
+      <w:proofErr w:type="spellEnd"/>
+      <w:r>
+        <w:rPr>
+          <w:lang w:val="en-US"/>
+        </w:rPr>
+        <w:t xml:space="preserve"> = " &lt;&lt; </w:t>
+      </w:r>
+      <w:proofErr w:type="spellStart"/>
+      <w:r>
+        <w:rPr>
+          <w:lang w:val="en-US"/>
+        </w:rPr>
+        <w:t>fractpart</w:t>
+      </w:r>
+      <w:proofErr w:type="spellEnd"/>
+      <w:r>
+        <w:rPr>
+          <w:lang w:val="en-US"/>
+        </w:rPr>
+        <w:t xml:space="preserve"> &lt;&lt; </w:t>
+      </w:r>
+      <w:proofErr w:type="spellStart"/>
+      <w:r>
+        <w:rPr>
+          <w:lang w:val="en-US"/>
+        </w:rPr>
+        <w:t>endl</w:t>
+      </w:r>
+      <w:proofErr w:type="spellEnd"/>
+      <w:r>
+        <w:rPr>
+          <w:lang w:val="en-US"/>
+        </w:rPr>
+        <w:t>;</w:t>
+      </w:r>
+    </w:p>
+    <w:p>
+      <w:pPr>
+        <w:ind w:left="360" w:firstLine="0"/>
+        <w:rPr>
+          <w:lang w:val="en-US"/>
+        </w:rPr>
+      </w:pPr>
+    </w:p>
+    <w:p>
+      <w:pPr>
+        <w:ind w:left="360" w:firstLine="0"/>
+        <w:rPr>
+          <w:lang w:val="en-US"/>
+        </w:rPr>
+      </w:pPr>
+      <w:r>
+        <w:rPr>
+          <w:lang w:val="en-US"/>
+        </w:rPr>
+        <w:t xml:space="preserve">        if (</w:t>
+      </w:r>
+      <w:proofErr w:type="spellStart"/>
+      <w:r>
+        <w:rPr>
+          <w:lang w:val="en-US"/>
+        </w:rPr>
+        <w:t>fractpart</w:t>
+      </w:r>
+      <w:proofErr w:type="spellEnd"/>
+      <w:r>
+        <w:rPr>
+          <w:lang w:val="en-US"/>
+        </w:rPr>
+        <w:t xml:space="preserve"> &lt; 0.5)</w:t>
+      </w:r>
+    </w:p>
+    <w:p>
+      <w:pPr>
+        <w:ind w:left="360" w:firstLine="0"/>
+        <w:rPr>
+          <w:lang w:val="en-US"/>
+        </w:rPr>
+      </w:pPr>
+      <w:r>
+        <w:rPr>
+          <w:lang w:val="en-US"/>
+        </w:rPr>
+        <w:t xml:space="preserve">        {</w:t>
+      </w:r>
+    </w:p>
+    <w:p>
+      <w:pPr>
+        <w:ind w:left="360" w:firstLine="0"/>
+        <w:rPr>
+          <w:lang w:val="en-US"/>
+        </w:rPr>
+      </w:pPr>
+      <w:r>
+        <w:rPr>
+          <w:lang w:val="en-US"/>
+        </w:rPr>
+        <w:t xml:space="preserve">            </w:t>
+      </w:r>
+      <w:proofErr w:type="spellStart"/>
+      <w:r>
+        <w:rPr>
+          <w:lang w:val="en-US"/>
+        </w:rPr>
+        <w:t>cout</w:t>
+      </w:r>
+      <w:proofErr w:type="spellEnd"/>
+      <w:r>
+        <w:rPr>
+          <w:lang w:val="en-US"/>
+        </w:rPr>
+        <w:t xml:space="preserve"> &lt;&lt; " if = " &lt;&lt; </w:t>
+      </w:r>
+      <w:proofErr w:type="spellStart"/>
+      <w:r>
+        <w:rPr>
+          <w:lang w:val="en-US"/>
+        </w:rPr>
+        <w:t>fractpart</w:t>
+      </w:r>
+      <w:proofErr w:type="spellEnd"/>
+      <w:r>
+        <w:rPr>
+          <w:lang w:val="en-US"/>
+        </w:rPr>
+        <w:t xml:space="preserve"> &lt;&lt; </w:t>
+      </w:r>
+      <w:proofErr w:type="spellStart"/>
+      <w:r>
+        <w:rPr>
+          <w:lang w:val="en-US"/>
+        </w:rPr>
+        <w:t>endl</w:t>
+      </w:r>
+      <w:proofErr w:type="spellEnd"/>
+      <w:r>
+        <w:rPr>
+          <w:lang w:val="en-US"/>
+        </w:rPr>
+        <w:t>;</w:t>
+      </w:r>
+    </w:p>
+    <w:p>
+      <w:pPr>
+        <w:ind w:left="360" w:firstLine="0"/>
+        <w:rPr>
+          <w:lang w:val="en-US"/>
+        </w:rPr>
+      </w:pPr>
+      <w:r>
+        <w:rPr>
+          <w:lang w:val="en-US"/>
+        </w:rPr>
+        <w:t xml:space="preserve">            sum += </w:t>
+      </w:r>
+      <w:proofErr w:type="spellStart"/>
+      <w:r>
+        <w:rPr>
+          <w:lang w:val="en-US"/>
+        </w:rPr>
+        <w:t>fractpart</w:t>
+      </w:r>
+      <w:proofErr w:type="spellEnd"/>
+      <w:r>
+        <w:rPr>
+          <w:lang w:val="en-US"/>
+        </w:rPr>
+        <w:t>;</w:t>
+      </w:r>
+    </w:p>
+    <w:p>
+      <w:pPr>
+        <w:ind w:left="360" w:firstLine="0"/>
+        <w:rPr>
+          <w:lang w:val="en-US"/>
+        </w:rPr>
+      </w:pPr>
+      <w:r>
+        <w:rPr>
+          <w:lang w:val="en-US"/>
+        </w:rPr>
+        <w:t xml:space="preserve">        }</w:t>
+      </w:r>
+    </w:p>
+    <w:p>
+      <w:pPr>
+        <w:ind w:left="360" w:firstLine="0"/>
+        <w:rPr>
+          <w:lang w:val="en-US"/>
+        </w:rPr>
+      </w:pPr>
+      <w:r>
+        <w:rPr>
+          <w:lang w:val="en-US"/>
+        </w:rPr>
+        <w:t xml:space="preserve">    }</w:t>
+      </w:r>
+    </w:p>
+    <w:p>
+      <w:pPr>
+        <w:ind w:left="360" w:firstLine="0"/>
+        <w:rPr>
+          <w:lang w:val="en-US"/>
+        </w:rPr>
+      </w:pPr>
     </w:p>
     <w:p>
       <w:pPr>
@@ -3982,7 +5102,7 @@
         <w:rPr>
           <w:lang w:val="en-US"/>
         </w:rPr>
-        <w:t xml:space="preserve"> &lt;&lt; "Enter a&gt;=0 (double type)" &lt;&lt; </w:t>
+        <w:t xml:space="preserve"> &lt;&lt; "sum = " &lt;&lt; sum &lt;&lt; </w:t>
       </w:r>
       <w:proofErr w:type="spellStart"/>
       <w:r>
@@ -4006,1069 +5126,18 @@
           <w:lang w:val="en-US"/>
         </w:rPr>
       </w:pPr>
-      <w:r>
-        <w:rPr>
-          <w:lang w:val="en-US"/>
-        </w:rPr>
-        <w:t xml:space="preserve">    </w:t>
-      </w:r>
-      <w:proofErr w:type="spellStart"/>
-      <w:r>
-        <w:rPr>
-          <w:lang w:val="en-US"/>
-        </w:rPr>
-        <w:t>cin</w:t>
-      </w:r>
-      <w:proofErr w:type="spellEnd"/>
-      <w:r>
-        <w:rPr>
-          <w:lang w:val="en-US"/>
-        </w:rPr>
-        <w:t xml:space="preserve"> &gt;&gt; a;</w:t>
-      </w:r>
-    </w:p>
-    <w:p>
-      <w:pPr>
-        <w:ind w:left="360" w:firstLine="0"/>
-        <w:rPr>
-          <w:lang w:val="en-US"/>
-        </w:rPr>
-      </w:pPr>
-      <w:r>
-        <w:rPr>
-          <w:lang w:val="en-US"/>
-        </w:rPr>
-        <w:t xml:space="preserve">    </w:t>
-      </w:r>
-      <w:proofErr w:type="spellStart"/>
-      <w:r>
-        <w:rPr>
-          <w:lang w:val="en-US"/>
-        </w:rPr>
-        <w:t>cout</w:t>
-      </w:r>
-      <w:proofErr w:type="spellEnd"/>
-      <w:r>
-        <w:rPr>
-          <w:lang w:val="en-US"/>
-        </w:rPr>
-        <w:t xml:space="preserve"> &lt;&lt; "Enter b&gt;a&gt;=0 (double type)" &lt;&lt; </w:t>
-      </w:r>
-      <w:proofErr w:type="spellStart"/>
-      <w:r>
-        <w:rPr>
-          <w:lang w:val="en-US"/>
-        </w:rPr>
-        <w:t>endl</w:t>
-      </w:r>
-      <w:proofErr w:type="spellEnd"/>
-      <w:r>
-        <w:rPr>
-          <w:lang w:val="en-US"/>
-        </w:rPr>
-        <w:t>;</w:t>
-      </w:r>
-    </w:p>
-    <w:p>
-      <w:pPr>
-        <w:ind w:left="360" w:firstLine="0"/>
-        <w:rPr>
-          <w:lang w:val="en-US"/>
-        </w:rPr>
-      </w:pPr>
-      <w:r>
-        <w:rPr>
-          <w:lang w:val="en-US"/>
-        </w:rPr>
-        <w:t xml:space="preserve">    </w:t>
-      </w:r>
-      <w:proofErr w:type="spellStart"/>
-      <w:r>
-        <w:rPr>
-          <w:lang w:val="en-US"/>
-        </w:rPr>
-        <w:t>cin</w:t>
-      </w:r>
-      <w:proofErr w:type="spellEnd"/>
-      <w:r>
-        <w:rPr>
-          <w:lang w:val="en-US"/>
-        </w:rPr>
-        <w:t xml:space="preserve"> &gt;&gt; b;</w:t>
-      </w:r>
-    </w:p>
-    <w:p>
-      <w:pPr>
-        <w:ind w:left="360" w:firstLine="0"/>
-        <w:rPr>
-          <w:lang w:val="en-US"/>
-        </w:rPr>
-      </w:pPr>
-      <w:r>
-        <w:rPr>
-          <w:lang w:val="en-US"/>
-        </w:rPr>
-        <w:t xml:space="preserve">    </w:t>
-      </w:r>
-      <w:proofErr w:type="spellStart"/>
-      <w:r>
-        <w:rPr>
-          <w:lang w:val="en-US"/>
-        </w:rPr>
-        <w:t>cout</w:t>
-      </w:r>
-      <w:proofErr w:type="spellEnd"/>
-      <w:r>
-        <w:rPr>
-          <w:lang w:val="en-US"/>
-        </w:rPr>
-        <w:t xml:space="preserve"> &lt;&lt; "Enter n&gt;=2 (int type)" &lt;&lt; </w:t>
-      </w:r>
-      <w:proofErr w:type="spellStart"/>
-      <w:r>
-        <w:rPr>
-          <w:lang w:val="en-US"/>
-        </w:rPr>
-        <w:t>endl</w:t>
-      </w:r>
-      <w:proofErr w:type="spellEnd"/>
-      <w:r>
-        <w:rPr>
-          <w:lang w:val="en-US"/>
-        </w:rPr>
-        <w:t>;</w:t>
-      </w:r>
-    </w:p>
-    <w:p>
-      <w:pPr>
-        <w:ind w:left="360" w:firstLine="0"/>
-        <w:rPr>
-          <w:lang w:val="en-US"/>
-        </w:rPr>
-      </w:pPr>
-      <w:r>
-        <w:rPr>
-          <w:lang w:val="en-US"/>
-        </w:rPr>
-        <w:t xml:space="preserve">    </w:t>
-      </w:r>
-      <w:proofErr w:type="spellStart"/>
-      <w:r>
-        <w:rPr>
-          <w:lang w:val="en-US"/>
-        </w:rPr>
-        <w:t>cin</w:t>
-      </w:r>
-      <w:proofErr w:type="spellEnd"/>
-      <w:r>
-        <w:rPr>
-          <w:lang w:val="en-US"/>
-        </w:rPr>
-        <w:t xml:space="preserve"> &gt;&gt; n;</w:t>
-      </w:r>
-    </w:p>
-    <w:p>
-      <w:pPr>
-        <w:ind w:left="360" w:firstLine="0"/>
-        <w:rPr>
-          <w:lang w:val="en-US"/>
-        </w:rPr>
-      </w:pPr>
-    </w:p>
-    <w:p>
-      <w:pPr>
-        <w:ind w:left="360" w:firstLine="0"/>
-        <w:rPr>
-          <w:lang w:val="en-US"/>
-        </w:rPr>
-      </w:pPr>
-      <w:r>
-        <w:rPr>
-          <w:lang w:val="en-US"/>
-        </w:rPr>
-        <w:t xml:space="preserve">    double range = b - a;</w:t>
-      </w:r>
-    </w:p>
-    <w:p>
-      <w:pPr>
-        <w:ind w:left="360" w:firstLine="0"/>
-        <w:rPr>
-          <w:lang w:val="en-US"/>
-        </w:rPr>
-      </w:pPr>
-      <w:r>
-        <w:rPr>
-          <w:lang w:val="en-US"/>
-        </w:rPr>
-        <w:t xml:space="preserve">    </w:t>
-      </w:r>
-      <w:proofErr w:type="spellStart"/>
-      <w:r>
-        <w:rPr>
-          <w:lang w:val="en-US"/>
-        </w:rPr>
-        <w:t>cout</w:t>
-      </w:r>
-      <w:proofErr w:type="spellEnd"/>
-      <w:r>
-        <w:rPr>
-          <w:lang w:val="en-US"/>
-        </w:rPr>
-        <w:t xml:space="preserve"> &lt;&lt; "range = " &lt;&lt; range &lt;&lt; </w:t>
-      </w:r>
-      <w:proofErr w:type="spellStart"/>
-      <w:r>
-        <w:rPr>
-          <w:lang w:val="en-US"/>
-        </w:rPr>
-        <w:t>endl</w:t>
-      </w:r>
-      <w:proofErr w:type="spellEnd"/>
-      <w:r>
-        <w:rPr>
-          <w:lang w:val="en-US"/>
-        </w:rPr>
-        <w:t>;</w:t>
-      </w:r>
-    </w:p>
-    <w:p>
-      <w:pPr>
-        <w:ind w:left="360" w:firstLine="0"/>
-        <w:rPr>
-          <w:lang w:val="en-US"/>
-        </w:rPr>
-      </w:pPr>
-      <w:r>
-        <w:rPr>
-          <w:lang w:val="en-US"/>
-        </w:rPr>
-        <w:t xml:space="preserve">    double step = range / (n - 1);</w:t>
-      </w:r>
-    </w:p>
-    <w:p>
-      <w:pPr>
-        <w:ind w:left="360" w:firstLine="0"/>
-        <w:rPr>
-          <w:lang w:val="en-US"/>
-        </w:rPr>
-      </w:pPr>
-      <w:r>
-        <w:rPr>
-          <w:lang w:val="en-US"/>
-        </w:rPr>
-        <w:t xml:space="preserve">    </w:t>
-      </w:r>
-      <w:proofErr w:type="spellStart"/>
-      <w:r>
-        <w:rPr>
-          <w:lang w:val="en-US"/>
-        </w:rPr>
-        <w:t>cout</w:t>
-      </w:r>
-      <w:proofErr w:type="spellEnd"/>
-      <w:r>
-        <w:rPr>
-          <w:lang w:val="en-US"/>
-        </w:rPr>
-        <w:t xml:space="preserve"> &lt;&lt; "step = " &lt;&lt; step &lt;&lt; </w:t>
-      </w:r>
-      <w:proofErr w:type="spellStart"/>
-      <w:r>
-        <w:rPr>
-          <w:lang w:val="en-US"/>
-        </w:rPr>
-        <w:t>endl</w:t>
-      </w:r>
-      <w:proofErr w:type="spellEnd"/>
-      <w:r>
-        <w:rPr>
-          <w:lang w:val="en-US"/>
-        </w:rPr>
-        <w:t>;</w:t>
-      </w:r>
-    </w:p>
-    <w:p>
-      <w:pPr>
-        <w:ind w:left="360" w:firstLine="0"/>
-        <w:rPr>
-          <w:lang w:val="en-US"/>
-        </w:rPr>
-      </w:pPr>
-      <w:r>
-        <w:rPr>
-          <w:lang w:val="en-US"/>
-        </w:rPr>
-        <w:t xml:space="preserve">    double sum = 0;</w:t>
-      </w:r>
-    </w:p>
-    <w:p>
-      <w:pPr>
-        <w:ind w:left="360" w:firstLine="0"/>
-        <w:rPr>
-          <w:lang w:val="en-US"/>
-        </w:rPr>
-      </w:pPr>
-    </w:p>
-    <w:p>
-      <w:pPr>
-        <w:ind w:left="360" w:firstLine="0"/>
-        <w:rPr>
-          <w:lang w:val="en-US"/>
-        </w:rPr>
-      </w:pPr>
-      <w:r>
-        <w:rPr>
-          <w:lang w:val="en-US"/>
-        </w:rPr>
-        <w:t xml:space="preserve">    for (</w:t>
-      </w:r>
-      <w:proofErr w:type="spellStart"/>
-      <w:r>
-        <w:rPr>
-          <w:lang w:val="en-US"/>
-        </w:rPr>
-        <w:t>size_t</w:t>
-      </w:r>
-      <w:proofErr w:type="spellEnd"/>
-      <w:r>
-        <w:rPr>
-          <w:lang w:val="en-US"/>
-        </w:rPr>
-        <w:t xml:space="preserve"> </w:t>
-      </w:r>
-      <w:proofErr w:type="spellStart"/>
-      <w:r>
-        <w:rPr>
-          <w:lang w:val="en-US"/>
-        </w:rPr>
-        <w:t>i</w:t>
-      </w:r>
-      <w:proofErr w:type="spellEnd"/>
-      <w:r>
-        <w:rPr>
-          <w:lang w:val="en-US"/>
-        </w:rPr>
-        <w:t xml:space="preserve"> = 0; </w:t>
-      </w:r>
-      <w:proofErr w:type="spellStart"/>
-      <w:r>
-        <w:rPr>
-          <w:lang w:val="en-US"/>
-        </w:rPr>
-        <w:t>i</w:t>
-      </w:r>
-      <w:proofErr w:type="spellEnd"/>
-      <w:r>
-        <w:rPr>
-          <w:lang w:val="en-US"/>
-        </w:rPr>
-        <w:t xml:space="preserve"> &lt; n; </w:t>
-      </w:r>
-      <w:proofErr w:type="spellStart"/>
-      <w:r>
-        <w:rPr>
-          <w:lang w:val="en-US"/>
-        </w:rPr>
-        <w:t>i</w:t>
-      </w:r>
-      <w:proofErr w:type="spellEnd"/>
-      <w:r>
-        <w:rPr>
-          <w:lang w:val="en-US"/>
-        </w:rPr>
-        <w:t>++)</w:t>
-      </w:r>
-    </w:p>
-    <w:p>
-      <w:pPr>
-        <w:ind w:left="360" w:firstLine="0"/>
-        <w:rPr>
-          <w:lang w:val="en-US"/>
-        </w:rPr>
-      </w:pPr>
-      <w:r>
-        <w:rPr>
-          <w:lang w:val="en-US"/>
-        </w:rPr>
-        <w:t xml:space="preserve">    {</w:t>
-      </w:r>
-    </w:p>
-    <w:p>
-      <w:pPr>
-        <w:ind w:left="360" w:firstLine="0"/>
-        <w:rPr>
-          <w:lang w:val="en-US"/>
-        </w:rPr>
-      </w:pPr>
-      <w:r>
-        <w:rPr>
-          <w:lang w:val="en-US"/>
-        </w:rPr>
-        <w:t xml:space="preserve">        </w:t>
-      </w:r>
-      <w:proofErr w:type="spellStart"/>
-      <w:r>
-        <w:rPr>
-          <w:lang w:val="en-US"/>
-        </w:rPr>
-        <w:t>cout</w:t>
-      </w:r>
-      <w:proofErr w:type="spellEnd"/>
-      <w:r>
-        <w:rPr>
-          <w:lang w:val="en-US"/>
-        </w:rPr>
-        <w:t xml:space="preserve"> &lt;&lt; " </w:t>
-      </w:r>
-      <w:proofErr w:type="spellStart"/>
-      <w:r>
-        <w:rPr>
-          <w:lang w:val="en-US"/>
-        </w:rPr>
-        <w:t>i</w:t>
-      </w:r>
-      <w:proofErr w:type="spellEnd"/>
-      <w:r>
-        <w:rPr>
-          <w:lang w:val="en-US"/>
-        </w:rPr>
-        <w:t xml:space="preserve"> = " &lt;&lt; </w:t>
-      </w:r>
-      <w:proofErr w:type="spellStart"/>
-      <w:r>
-        <w:rPr>
-          <w:lang w:val="en-US"/>
-        </w:rPr>
-        <w:t>i</w:t>
-      </w:r>
-      <w:proofErr w:type="spellEnd"/>
-      <w:r>
-        <w:rPr>
-          <w:lang w:val="en-US"/>
-        </w:rPr>
-        <w:t>;</w:t>
-      </w:r>
-    </w:p>
-    <w:p>
-      <w:pPr>
-        <w:ind w:left="360" w:firstLine="0"/>
-        <w:rPr>
-          <w:lang w:val="en-US"/>
-        </w:rPr>
-      </w:pPr>
-      <w:r>
-        <w:rPr>
-          <w:lang w:val="en-US"/>
-        </w:rPr>
-        <w:t xml:space="preserve">        double </w:t>
-      </w:r>
-      <w:proofErr w:type="spellStart"/>
-      <w:r>
-        <w:rPr>
-          <w:lang w:val="en-US"/>
-        </w:rPr>
-        <w:t>ar</w:t>
-      </w:r>
-      <w:proofErr w:type="spellEnd"/>
-      <w:r>
-        <w:rPr>
-          <w:lang w:val="en-US"/>
-        </w:rPr>
-        <w:t xml:space="preserve"> = a + step * </w:t>
-      </w:r>
-      <w:proofErr w:type="spellStart"/>
-      <w:r>
-        <w:rPr>
-          <w:lang w:val="en-US"/>
-        </w:rPr>
-        <w:t>i</w:t>
-      </w:r>
-      <w:proofErr w:type="spellEnd"/>
-      <w:r>
-        <w:rPr>
-          <w:lang w:val="en-US"/>
-        </w:rPr>
-        <w:t>;</w:t>
-      </w:r>
-    </w:p>
-    <w:p>
-      <w:pPr>
-        <w:ind w:left="360" w:firstLine="0"/>
-        <w:rPr>
-          <w:lang w:val="en-US"/>
-        </w:rPr>
-      </w:pPr>
-      <w:r>
-        <w:rPr>
-          <w:lang w:val="en-US"/>
-        </w:rPr>
-        <w:t xml:space="preserve">        </w:t>
-      </w:r>
-      <w:proofErr w:type="spellStart"/>
-      <w:r>
-        <w:rPr>
-          <w:lang w:val="en-US"/>
-        </w:rPr>
-        <w:t>cout</w:t>
-      </w:r>
-      <w:proofErr w:type="spellEnd"/>
-      <w:r>
-        <w:rPr>
-          <w:lang w:val="en-US"/>
-        </w:rPr>
-        <w:t xml:space="preserve"> &lt;&lt; " </w:t>
-      </w:r>
-      <w:proofErr w:type="spellStart"/>
-      <w:r>
-        <w:rPr>
-          <w:lang w:val="en-US"/>
-        </w:rPr>
-        <w:t>ar</w:t>
-      </w:r>
-      <w:proofErr w:type="spellEnd"/>
-      <w:r>
-        <w:rPr>
-          <w:lang w:val="en-US"/>
-        </w:rPr>
-        <w:t xml:space="preserve"> = " &lt;&lt; </w:t>
-      </w:r>
-      <w:proofErr w:type="spellStart"/>
-      <w:r>
-        <w:rPr>
-          <w:lang w:val="en-US"/>
-        </w:rPr>
-        <w:t>ar</w:t>
-      </w:r>
-      <w:proofErr w:type="spellEnd"/>
-      <w:r>
-        <w:rPr>
-          <w:lang w:val="en-US"/>
-        </w:rPr>
-        <w:t>;</w:t>
-      </w:r>
-    </w:p>
-    <w:p>
-      <w:pPr>
-        <w:ind w:left="360" w:firstLine="0"/>
-        <w:rPr>
-          <w:lang w:val="en-US"/>
-        </w:rPr>
-      </w:pPr>
-      <w:r>
-        <w:rPr>
-          <w:lang w:val="en-US"/>
-        </w:rPr>
-        <w:t xml:space="preserve">        double </w:t>
-      </w:r>
-      <w:proofErr w:type="spellStart"/>
-      <w:r>
-        <w:rPr>
-          <w:lang w:val="en-US"/>
-        </w:rPr>
-        <w:t>val</w:t>
-      </w:r>
-      <w:proofErr w:type="spellEnd"/>
-      <w:r>
-        <w:rPr>
-          <w:lang w:val="en-US"/>
-        </w:rPr>
-        <w:t xml:space="preserve"> = </w:t>
-      </w:r>
-      <w:proofErr w:type="spellStart"/>
-      <w:proofErr w:type="gramStart"/>
-      <w:r>
-        <w:rPr>
-          <w:lang w:val="en-US"/>
-        </w:rPr>
-        <w:t>fn</w:t>
-      </w:r>
-      <w:proofErr w:type="spellEnd"/>
-      <w:r>
-        <w:rPr>
-          <w:lang w:val="en-US"/>
-        </w:rPr>
-        <w:t>(</w:t>
-      </w:r>
-      <w:proofErr w:type="gramEnd"/>
-      <w:r>
-        <w:rPr>
-          <w:lang w:val="en-US"/>
-        </w:rPr>
-        <w:t xml:space="preserve">a + step * </w:t>
-      </w:r>
-      <w:proofErr w:type="spellStart"/>
-      <w:r>
-        <w:rPr>
-          <w:lang w:val="en-US"/>
-        </w:rPr>
-        <w:t>i</w:t>
-      </w:r>
-      <w:proofErr w:type="spellEnd"/>
-      <w:r>
-        <w:rPr>
-          <w:lang w:val="en-US"/>
-        </w:rPr>
-        <w:t>);</w:t>
-      </w:r>
-    </w:p>
-    <w:p>
-      <w:pPr>
-        <w:ind w:left="360" w:firstLine="0"/>
-        <w:rPr>
-          <w:lang w:val="en-US"/>
-        </w:rPr>
-      </w:pPr>
-      <w:r>
-        <w:rPr>
-          <w:lang w:val="en-US"/>
-        </w:rPr>
-        <w:t xml:space="preserve">        </w:t>
-      </w:r>
-      <w:proofErr w:type="spellStart"/>
-      <w:r>
-        <w:rPr>
-          <w:lang w:val="en-US"/>
-        </w:rPr>
-        <w:t>cout</w:t>
-      </w:r>
-      <w:proofErr w:type="spellEnd"/>
-      <w:r>
-        <w:rPr>
-          <w:lang w:val="en-US"/>
-        </w:rPr>
-        <w:t xml:space="preserve"> &lt;&lt; " </w:t>
-      </w:r>
-      <w:proofErr w:type="spellStart"/>
-      <w:r>
-        <w:rPr>
-          <w:lang w:val="en-US"/>
-        </w:rPr>
-        <w:t>val</w:t>
-      </w:r>
-      <w:proofErr w:type="spellEnd"/>
-      <w:r>
-        <w:rPr>
-          <w:lang w:val="en-US"/>
-        </w:rPr>
-        <w:t xml:space="preserve"> = " &lt;&lt; </w:t>
-      </w:r>
-      <w:proofErr w:type="spellStart"/>
-      <w:r>
-        <w:rPr>
-          <w:lang w:val="en-US"/>
-        </w:rPr>
-        <w:t>val</w:t>
-      </w:r>
-      <w:proofErr w:type="spellEnd"/>
-      <w:r>
-        <w:rPr>
-          <w:lang w:val="en-US"/>
-        </w:rPr>
-        <w:t>;</w:t>
-      </w:r>
-    </w:p>
-    <w:p>
-      <w:pPr>
-        <w:ind w:left="360" w:firstLine="0"/>
-        <w:rPr>
-          <w:lang w:val="en-US"/>
-        </w:rPr>
-      </w:pPr>
-      <w:r>
-        <w:rPr>
-          <w:lang w:val="en-US"/>
-        </w:rPr>
-        <w:t xml:space="preserve">        double </w:t>
-      </w:r>
-      <w:proofErr w:type="spellStart"/>
-      <w:r>
-        <w:rPr>
-          <w:lang w:val="en-US"/>
-        </w:rPr>
-        <w:t>intpart</w:t>
-      </w:r>
-      <w:proofErr w:type="spellEnd"/>
-      <w:r>
-        <w:rPr>
-          <w:lang w:val="en-US"/>
-        </w:rPr>
-        <w:t>;</w:t>
-      </w:r>
-    </w:p>
-    <w:p>
-      <w:pPr>
-        <w:ind w:left="360" w:firstLine="0"/>
-        <w:rPr>
-          <w:lang w:val="en-US"/>
-        </w:rPr>
-      </w:pPr>
-      <w:r>
-        <w:rPr>
-          <w:lang w:val="en-US"/>
-        </w:rPr>
-        <w:t xml:space="preserve">        double </w:t>
-      </w:r>
-      <w:proofErr w:type="spellStart"/>
-      <w:r>
-        <w:rPr>
-          <w:lang w:val="en-US"/>
-        </w:rPr>
-        <w:t>fractpart</w:t>
-      </w:r>
-      <w:proofErr w:type="spellEnd"/>
-      <w:r>
-        <w:rPr>
-          <w:lang w:val="en-US"/>
-        </w:rPr>
-        <w:t xml:space="preserve"> = </w:t>
-      </w:r>
-      <w:proofErr w:type="spellStart"/>
-      <w:proofErr w:type="gramStart"/>
-      <w:r>
-        <w:rPr>
-          <w:lang w:val="en-US"/>
-        </w:rPr>
-        <w:t>modf</w:t>
-      </w:r>
-      <w:proofErr w:type="spellEnd"/>
-      <w:r>
-        <w:rPr>
-          <w:lang w:val="en-US"/>
-        </w:rPr>
-        <w:t>(</w:t>
-      </w:r>
-      <w:proofErr w:type="spellStart"/>
-      <w:proofErr w:type="gramEnd"/>
-      <w:r>
-        <w:rPr>
-          <w:lang w:val="en-US"/>
-        </w:rPr>
-        <w:t>val</w:t>
-      </w:r>
-      <w:proofErr w:type="spellEnd"/>
-      <w:r>
-        <w:rPr>
-          <w:lang w:val="en-US"/>
-        </w:rPr>
-        <w:t>, &amp;</w:t>
-      </w:r>
-      <w:proofErr w:type="spellStart"/>
-      <w:r>
-        <w:rPr>
-          <w:lang w:val="en-US"/>
-        </w:rPr>
-        <w:t>intpart</w:t>
-      </w:r>
-      <w:proofErr w:type="spellEnd"/>
-      <w:r>
-        <w:rPr>
-          <w:lang w:val="en-US"/>
-        </w:rPr>
-        <w:t>);</w:t>
-      </w:r>
-    </w:p>
-    <w:p>
-      <w:pPr>
-        <w:ind w:left="360" w:firstLine="0"/>
-        <w:rPr>
-          <w:lang w:val="en-US"/>
-        </w:rPr>
-      </w:pPr>
-      <w:r>
-        <w:rPr>
-          <w:lang w:val="en-US"/>
-        </w:rPr>
-        <w:t xml:space="preserve">        </w:t>
-      </w:r>
-      <w:proofErr w:type="spellStart"/>
-      <w:r>
-        <w:rPr>
-          <w:lang w:val="en-US"/>
-        </w:rPr>
-        <w:t>cout</w:t>
-      </w:r>
-      <w:proofErr w:type="spellEnd"/>
-      <w:r>
-        <w:rPr>
-          <w:lang w:val="en-US"/>
-        </w:rPr>
-        <w:t xml:space="preserve"> &lt;&lt; " </w:t>
-      </w:r>
-      <w:proofErr w:type="spellStart"/>
-      <w:r>
-        <w:rPr>
-          <w:lang w:val="en-US"/>
-        </w:rPr>
-        <w:t>fractpart</w:t>
-      </w:r>
-      <w:proofErr w:type="spellEnd"/>
-      <w:r>
-        <w:rPr>
-          <w:lang w:val="en-US"/>
-        </w:rPr>
-        <w:t xml:space="preserve"> = " &lt;&lt; </w:t>
-      </w:r>
-      <w:proofErr w:type="spellStart"/>
-      <w:r>
-        <w:rPr>
-          <w:lang w:val="en-US"/>
-        </w:rPr>
-        <w:t>fractpart</w:t>
-      </w:r>
-      <w:proofErr w:type="spellEnd"/>
-      <w:r>
-        <w:rPr>
-          <w:lang w:val="en-US"/>
-        </w:rPr>
-        <w:t xml:space="preserve"> &lt;&lt; </w:t>
-      </w:r>
-      <w:proofErr w:type="spellStart"/>
-      <w:r>
-        <w:rPr>
-          <w:lang w:val="en-US"/>
-        </w:rPr>
-        <w:t>endl</w:t>
-      </w:r>
-      <w:proofErr w:type="spellEnd"/>
-      <w:r>
-        <w:rPr>
-          <w:lang w:val="en-US"/>
-        </w:rPr>
-        <w:t>;</w:t>
-      </w:r>
-    </w:p>
-    <w:p>
-      <w:pPr>
-        <w:ind w:left="360" w:firstLine="0"/>
-        <w:rPr>
-          <w:lang w:val="en-US"/>
-        </w:rPr>
-      </w:pPr>
-    </w:p>
-    <w:p>
-      <w:pPr>
-        <w:ind w:left="360" w:firstLine="0"/>
-        <w:rPr>
-          <w:lang w:val="en-US"/>
-        </w:rPr>
-      </w:pPr>
-      <w:r>
-        <w:rPr>
-          <w:lang w:val="en-US"/>
-        </w:rPr>
-        <w:t xml:space="preserve">        if (</w:t>
-      </w:r>
-      <w:proofErr w:type="spellStart"/>
-      <w:r>
-        <w:rPr>
-          <w:lang w:val="en-US"/>
-        </w:rPr>
-        <w:t>fractpart</w:t>
-      </w:r>
-      <w:proofErr w:type="spellEnd"/>
-      <w:r>
-        <w:rPr>
-          <w:lang w:val="en-US"/>
-        </w:rPr>
-        <w:t xml:space="preserve"> &lt; 0.5)</w:t>
-      </w:r>
-    </w:p>
-    <w:p>
-      <w:pPr>
-        <w:ind w:left="360" w:firstLine="0"/>
-        <w:rPr>
-          <w:lang w:val="en-US"/>
-        </w:rPr>
-      </w:pPr>
-      <w:r>
-        <w:rPr>
-          <w:lang w:val="en-US"/>
-        </w:rPr>
-        <w:t xml:space="preserve">        {</w:t>
-      </w:r>
-    </w:p>
-    <w:p>
-      <w:pPr>
-        <w:ind w:left="360" w:firstLine="0"/>
-        <w:rPr>
-          <w:lang w:val="en-US"/>
-        </w:rPr>
-      </w:pPr>
-      <w:r>
-        <w:rPr>
-          <w:lang w:val="en-US"/>
-        </w:rPr>
-        <w:t xml:space="preserve">            </w:t>
-      </w:r>
-      <w:proofErr w:type="spellStart"/>
-      <w:r>
-        <w:rPr>
-          <w:lang w:val="en-US"/>
-        </w:rPr>
-        <w:t>cout</w:t>
-      </w:r>
-      <w:proofErr w:type="spellEnd"/>
-      <w:r>
-        <w:rPr>
-          <w:lang w:val="en-US"/>
-        </w:rPr>
-        <w:t xml:space="preserve"> &lt;&lt; " if = " &lt;&lt; </w:t>
-      </w:r>
-      <w:proofErr w:type="spellStart"/>
-      <w:r>
-        <w:rPr>
-          <w:lang w:val="en-US"/>
-        </w:rPr>
-        <w:t>fractpart</w:t>
-      </w:r>
-      <w:proofErr w:type="spellEnd"/>
-      <w:r>
-        <w:rPr>
-          <w:lang w:val="en-US"/>
-        </w:rPr>
-        <w:t xml:space="preserve"> &lt;&lt; </w:t>
-      </w:r>
-      <w:proofErr w:type="spellStart"/>
-      <w:r>
-        <w:rPr>
-          <w:lang w:val="en-US"/>
-        </w:rPr>
-        <w:t>endl</w:t>
-      </w:r>
-      <w:proofErr w:type="spellEnd"/>
-      <w:r>
-        <w:rPr>
-          <w:lang w:val="en-US"/>
-        </w:rPr>
-        <w:t>;</w:t>
-      </w:r>
-    </w:p>
-    <w:p>
-      <w:pPr>
-        <w:ind w:left="360" w:firstLine="0"/>
-        <w:rPr>
-          <w:lang w:val="en-US"/>
-        </w:rPr>
-      </w:pPr>
-      <w:r>
-        <w:rPr>
-          <w:lang w:val="en-US"/>
-        </w:rPr>
-        <w:t xml:space="preserve">            sum += </w:t>
-      </w:r>
-      <w:proofErr w:type="spellStart"/>
-      <w:r>
-        <w:rPr>
-          <w:lang w:val="en-US"/>
-        </w:rPr>
-        <w:t>fractpart</w:t>
-      </w:r>
-      <w:proofErr w:type="spellEnd"/>
-      <w:r>
-        <w:rPr>
-          <w:lang w:val="en-US"/>
-        </w:rPr>
-        <w:t>;</w:t>
-      </w:r>
-    </w:p>
-    <w:p>
-      <w:pPr>
-        <w:ind w:left="360" w:firstLine="0"/>
-        <w:rPr>
-          <w:lang w:val="en-US"/>
-        </w:rPr>
-      </w:pPr>
-      <w:r>
-        <w:rPr>
-          <w:lang w:val="en-US"/>
-        </w:rPr>
-        <w:t xml:space="preserve">        }</w:t>
-      </w:r>
-    </w:p>
-    <w:p>
-      <w:pPr>
-        <w:ind w:left="360" w:firstLine="0"/>
-        <w:rPr>
-          <w:lang w:val="en-US"/>
-        </w:rPr>
-      </w:pPr>
-      <w:r>
-        <w:rPr>
-          <w:lang w:val="en-US"/>
-        </w:rPr>
-        <w:t xml:space="preserve">    }</w:t>
-      </w:r>
-    </w:p>
-    <w:p>
-      <w:pPr>
-        <w:ind w:left="360" w:firstLine="0"/>
-        <w:rPr>
-          <w:lang w:val="en-US"/>
-        </w:rPr>
-      </w:pPr>
-    </w:p>
-    <w:p>
-      <w:pPr>
-        <w:ind w:left="360" w:firstLine="0"/>
-        <w:rPr>
-          <w:lang w:val="en-US"/>
-        </w:rPr>
-      </w:pPr>
-      <w:r>
-        <w:rPr>
-          <w:lang w:val="en-US"/>
-        </w:rPr>
-        <w:t xml:space="preserve">    </w:t>
-      </w:r>
-      <w:proofErr w:type="spellStart"/>
-      <w:r>
-        <w:rPr>
-          <w:lang w:val="en-US"/>
-        </w:rPr>
-        <w:t>cout</w:t>
-      </w:r>
-      <w:proofErr w:type="spellEnd"/>
-      <w:r>
-        <w:rPr>
-          <w:lang w:val="en-US"/>
-        </w:rPr>
-        <w:t xml:space="preserve"> &lt;&lt; "sum = " &lt;&lt; sum &lt;&lt; </w:t>
-      </w:r>
-      <w:proofErr w:type="spellStart"/>
-      <w:r>
-        <w:rPr>
-          <w:lang w:val="en-US"/>
-        </w:rPr>
-        <w:t>endl</w:t>
-      </w:r>
-      <w:proofErr w:type="spellEnd"/>
-      <w:r>
-        <w:rPr>
-          <w:lang w:val="en-US"/>
-        </w:rPr>
-        <w:t>;</w:t>
-      </w:r>
-    </w:p>
-    <w:p>
-      <w:pPr>
-        <w:ind w:left="360" w:firstLine="0"/>
-        <w:rPr>
-          <w:lang w:val="en-US"/>
-        </w:rPr>
-      </w:pPr>
-    </w:p>
-    <w:p>
-      <w:pPr>
-        <w:ind w:left="360" w:firstLine="0"/>
-        <w:rPr>
-          <w:lang w:val="en-US"/>
-        </w:rPr>
-      </w:pPr>
-      <w:r>
-        <w:rPr>
-          <w:lang w:val="en-US"/>
-        </w:rPr>
-        <w:lastRenderedPageBreak/>
+    </w:p>
+    <w:p>
+      <w:pPr>
+        <w:ind w:left="360" w:firstLine="0"/>
+        <w:rPr>
+          <w:lang w:val="en-US"/>
+        </w:rPr>
+      </w:pPr>
+      <w:r>
+        <w:rPr>
+          <w:lang w:val="en-US"/>
+        </w:rPr>
         <w:t xml:space="preserve">    return 0;</w:t>
       </w:r>
     </w:p>
@@ -5174,10 +5243,10 @@
       </w:pPr>
       <w:r>
         <w:object w:dxaOrig="7381" w:dyaOrig="10276" w14:anchorId="50EF730F">
-          <v:shape id="_x0000_i1034" type="#_x0000_t75" style="width:369pt;height:513.75pt" o:ole="">
-            <v:imagedata r:id="rId7" o:title=""/>
+          <v:shape id="_x0000_i1034" type="#_x0000_t75" style="width:369.2pt;height:513.8pt" o:ole="">
+            <v:imagedata r:id="rId9" o:title=""/>
           </v:shape>
-          <o:OLEObject Type="Embed" ProgID="Visio.Drawing.15" ShapeID="_x0000_i1034" DrawAspect="Content" ObjectID="_1701366608" r:id="rId8"/>
+          <o:OLEObject Type="Embed" ProgID="Visio.Drawing.15" ShapeID="_x0000_i1034" DrawAspect="Content" ObjectID="_1701375246" r:id="rId10"/>
         </w:object>
       </w:r>
     </w:p>
@@ -5300,6 +5369,7 @@
         <w:rPr>
           <w:lang w:val="en-US"/>
         </w:rPr>
+        <w:lastRenderedPageBreak/>
         <w:t>0.5</w:t>
       </w:r>
     </w:p>
@@ -6346,100 +6416,159 @@
         <w:rPr>
           <w:lang w:val="en-US"/>
         </w:rPr>
+        <w:t xml:space="preserve"> </w:t>
+      </w:r>
+      <w:proofErr w:type="spellStart"/>
+      <w:r>
+        <w:rPr>
+          <w:lang w:val="en-US"/>
+        </w:rPr>
+        <w:t>i</w:t>
+      </w:r>
+      <w:proofErr w:type="spellEnd"/>
+      <w:r>
+        <w:rPr>
+          <w:lang w:val="en-US"/>
+        </w:rPr>
+        <w:t xml:space="preserve"> = 5 </w:t>
+      </w:r>
+      <w:proofErr w:type="spellStart"/>
+      <w:r>
+        <w:rPr>
+          <w:lang w:val="en-US"/>
+        </w:rPr>
+        <w:t>ar</w:t>
+      </w:r>
+      <w:proofErr w:type="spellEnd"/>
+      <w:r>
+        <w:rPr>
+          <w:lang w:val="en-US"/>
+        </w:rPr>
+        <w:t xml:space="preserve"> = 3.7 </w:t>
+      </w:r>
+      <w:proofErr w:type="spellStart"/>
+      <w:r>
+        <w:rPr>
+          <w:lang w:val="en-US"/>
+        </w:rPr>
+        <w:t>val</w:t>
+      </w:r>
+      <w:proofErr w:type="spellEnd"/>
+      <w:r>
+        <w:rPr>
+          <w:lang w:val="en-US"/>
+        </w:rPr>
+        <w:t xml:space="preserve"> = 0.0489435 </w:t>
+      </w:r>
+      <w:proofErr w:type="spellStart"/>
+      <w:r>
+        <w:rPr>
+          <w:lang w:val="en-US"/>
+        </w:rPr>
+        <w:t>fractpart</w:t>
+      </w:r>
+      <w:proofErr w:type="spellEnd"/>
+      <w:r>
+        <w:rPr>
+          <w:lang w:val="en-US"/>
+        </w:rPr>
+        <w:t xml:space="preserve"> = 0.0489435</w:t>
+      </w:r>
+    </w:p>
+    <w:p>
+      <w:pPr>
+        <w:ind w:firstLine="0"/>
+        <w:rPr>
+          <w:lang w:val="en-US"/>
+        </w:rPr>
+      </w:pPr>
+      <w:r>
+        <w:rPr>
+          <w:lang w:val="en-US"/>
+        </w:rPr>
+        <w:t xml:space="preserve"> if = 0.0489435</w:t>
+      </w:r>
+    </w:p>
+    <w:p>
+      <w:pPr>
+        <w:ind w:firstLine="0"/>
+        <w:rPr>
+          <w:lang w:val="en-US"/>
+        </w:rPr>
+      </w:pPr>
+      <w:r>
+        <w:rPr>
+          <w:lang w:val="en-US"/>
+        </w:rPr>
+        <w:t>sum = 0.916534</w:t>
+      </w:r>
+    </w:p>
+    <w:p>
+      <w:pPr>
+        <w:rPr>
+          <w:lang w:val="en-US"/>
+        </w:rPr>
+      </w:pPr>
+    </w:p>
+    <w:p>
+      <w:pPr>
+        <w:pStyle w:val="a4"/>
+        <w:numPr>
+          <w:ilvl w:val="0"/>
+          <w:numId w:val="6"/>
+        </w:numPr>
+        <w:rPr>
+          <w:lang w:val="en-US"/>
+        </w:rPr>
+      </w:pPr>
+      <w:r>
+        <w:rPr>
+          <w:noProof/>
+          <w:lang w:val="en-US"/>
+        </w:rPr>
         <w:lastRenderedPageBreak/>
-        <w:t xml:space="preserve"> </w:t>
-      </w:r>
-      <w:proofErr w:type="spellStart"/>
-      <w:r>
-        <w:rPr>
-          <w:lang w:val="en-US"/>
-        </w:rPr>
-        <w:t>i</w:t>
-      </w:r>
-      <w:proofErr w:type="spellEnd"/>
-      <w:r>
-        <w:rPr>
-          <w:lang w:val="en-US"/>
-        </w:rPr>
-        <w:t xml:space="preserve"> = 5 </w:t>
-      </w:r>
-      <w:proofErr w:type="spellStart"/>
-      <w:r>
-        <w:rPr>
-          <w:lang w:val="en-US"/>
-        </w:rPr>
-        <w:t>ar</w:t>
-      </w:r>
-      <w:proofErr w:type="spellEnd"/>
-      <w:r>
-        <w:rPr>
-          <w:lang w:val="en-US"/>
-        </w:rPr>
-        <w:t xml:space="preserve"> = 3.7 </w:t>
-      </w:r>
-      <w:proofErr w:type="spellStart"/>
-      <w:r>
-        <w:rPr>
-          <w:lang w:val="en-US"/>
-        </w:rPr>
-        <w:t>val</w:t>
-      </w:r>
-      <w:proofErr w:type="spellEnd"/>
-      <w:r>
-        <w:rPr>
-          <w:lang w:val="en-US"/>
-        </w:rPr>
-        <w:t xml:space="preserve"> = 0.0489435 </w:t>
-      </w:r>
-      <w:proofErr w:type="spellStart"/>
-      <w:r>
-        <w:rPr>
-          <w:lang w:val="en-US"/>
-        </w:rPr>
-        <w:t>fractpart</w:t>
-      </w:r>
-      <w:proofErr w:type="spellEnd"/>
-      <w:r>
-        <w:rPr>
-          <w:lang w:val="en-US"/>
-        </w:rPr>
-        <w:t xml:space="preserve"> = 0.0489435</w:t>
-      </w:r>
-    </w:p>
-    <w:p>
-      <w:pPr>
-        <w:ind w:firstLine="0"/>
-        <w:rPr>
-          <w:lang w:val="en-US"/>
-        </w:rPr>
-      </w:pPr>
-      <w:r>
-        <w:rPr>
-          <w:lang w:val="en-US"/>
-        </w:rPr>
-        <w:t xml:space="preserve"> if = 0.0489435</w:t>
-      </w:r>
-    </w:p>
-    <w:p>
-      <w:pPr>
-        <w:ind w:firstLine="0"/>
-        <w:rPr>
-          <w:lang w:val="en-US"/>
-        </w:rPr>
-      </w:pPr>
-      <w:r>
-        <w:rPr>
-          <w:lang w:val="en-US"/>
-        </w:rPr>
-        <w:t>sum = 0.916534</w:t>
-      </w:r>
-    </w:p>
-    <w:p>
-      <w:pPr>
-        <w:rPr>
-          <w:lang w:val="en-US"/>
-        </w:rPr>
-      </w:pPr>
+        <w:drawing>
+          <wp:inline distT="0" distB="0" distL="0" distR="0" wp14:anchorId="3DC81662" wp14:editId="49A063E3">
+            <wp:extent cx="5940425" cy="3500120"/>
+            <wp:effectExtent l="0" t="0" r="3175" b="5080"/>
+            <wp:docPr id="2" name="Рисунок 2"/>
+            <wp:cNvGraphicFramePr>
+              <a:graphicFrameLocks xmlns:a="http://schemas.openxmlformats.org/drawingml/2006/main" noChangeAspect="1"/>
+            </wp:cNvGraphicFramePr>
+            <a:graphic xmlns:a="http://schemas.openxmlformats.org/drawingml/2006/main">
+              <a:graphicData uri="http://schemas.openxmlformats.org/drawingml/2006/picture">
+                <pic:pic xmlns:pic="http://schemas.openxmlformats.org/drawingml/2006/picture">
+                  <pic:nvPicPr>
+                    <pic:cNvPr id="2" name="Рисунок 2"/>
+                    <pic:cNvPicPr/>
+                  </pic:nvPicPr>
+                  <pic:blipFill>
+                    <a:blip r:embed="rId11">
+                      <a:extLst>
+                        <a:ext uri="{28A0092B-C50C-407E-A947-70E740481C1C}">
+                          <a14:useLocalDpi xmlns:a14="http://schemas.microsoft.com/office/drawing/2010/main" val="0"/>
+                        </a:ext>
+                      </a:extLst>
+                    </a:blip>
+                    <a:stretch>
+                      <a:fillRect/>
+                    </a:stretch>
+                  </pic:blipFill>
+                  <pic:spPr>
+                    <a:xfrm>
+                      <a:off x="0" y="0"/>
+                      <a:ext cx="5940425" cy="3500120"/>
+                    </a:xfrm>
+                    <a:prstGeom prst="rect">
+                      <a:avLst/>
+                    </a:prstGeom>
+                  </pic:spPr>
+                </pic:pic>
+              </a:graphicData>
+            </a:graphic>
+          </wp:inline>
+        </w:drawing>
+      </w:r>
     </w:p>
     <w:sectPr>
       <w:pgSz w:w="11906" w:h="16838"/>

</xml_diff>